<commit_message>
added more comments to scipts, tidy code, updated assessment documents
</commit_message>
<xml_diff>
--- a/Script Design Monty Hall.docx
+++ b/Script Design Monty Hall.docx
@@ -216,9 +216,22 @@
               <w:rPr>
                 <w:rStyle w:val="Hyperlink"/>
                 <w:noProof/>
-                <w:highlight w:val="yellow"/>
-              </w:rPr>
-              <w:t>&lt;PROJECT NAME&gt;</w:t>
+              </w:rPr>
+              <w:t>&lt;</w:t>
+            </w:r>
+            <w:r>
+              <w:rPr>
+                <w:rStyle w:val="Hyperlink"/>
+                <w:noProof/>
+              </w:rPr>
+              <w:t>Monty Hall Probability Game</w:t>
+            </w:r>
+            <w:r>
+              <w:rPr>
+                <w:rStyle w:val="Hyperlink"/>
+                <w:noProof/>
+              </w:rPr>
+              <w:t>&gt;</w:t>
             </w:r>
             <w:r>
               <w:rPr>
@@ -3210,7 +3223,7 @@
         <w:t xml:space="preserve"> - &lt;</w:t>
       </w:r>
       <w:r>
-        <w:t>The player can move in a limited space and have free look controls, using the input method appropriate for the platform.</w:t>
+        <w:t>The player can move and have free look controls, using the input method appropriate for the platform.</w:t>
       </w:r>
       <w:r>
         <w:t>&gt;</w:t>
@@ -3252,13 +3265,11 @@
         <w:t xml:space="preserve"> </w:t>
       </w:r>
       <w:r>
-        <w:t xml:space="preserve">Once a player collides with a button, it will change colour to provide feedback that they have </w:t>
-      </w:r>
-      <w:proofErr w:type="gramStart"/>
-      <w:r>
-        <w:t>made a selection</w:t>
-      </w:r>
-      <w:proofErr w:type="gramEnd"/>
+        <w:t xml:space="preserve">Once a player collides with a button, it will change colour to provide feedback that </w:t>
+      </w:r>
+      <w:r>
+        <w:t>a selection has been made</w:t>
+      </w:r>
       <w:r>
         <w:t>&gt;</w:t>
       </w:r>
@@ -3321,13 +3332,8 @@
         <w:t xml:space="preserve">Button Select / Reset – </w:t>
       </w:r>
       <w:r>
-        <w:t xml:space="preserve">buttons will need to be reset as the player has 2 choices to make in the </w:t>
-      </w:r>
-      <w:proofErr w:type="gramStart"/>
-      <w:r>
-        <w:t>scenario</w:t>
-      </w:r>
-      <w:proofErr w:type="gramEnd"/>
+        <w:t>the remaining buttons associated with the remaining closed doors will need to remain selectable, while the button of the opened door will need to be inactive</w:t>
+      </w:r>
     </w:p>
     <w:p>
       <w:pPr>
@@ -3337,21 +3343,12 @@
           <w:numId w:val="4"/>
         </w:numPr>
       </w:pPr>
-      <w:proofErr w:type="gramStart"/>
       <w:r>
         <w:rPr>
           <w:b/>
           <w:bCs/>
         </w:rPr>
-        <w:t>Button</w:t>
-      </w:r>
-      <w:proofErr w:type="gramEnd"/>
-      <w:r>
-        <w:rPr>
-          <w:b/>
-          <w:bCs/>
-        </w:rPr>
-        <w:t xml:space="preserve"> deactivate/deactivate button </w:t>
+        <w:t xml:space="preserve">Button deactivate/deactivate button </w:t>
       </w:r>
       <w:r>
         <w:t>– needed so a player can’t select multiple buttons</w:t>
@@ -3381,11 +3378,9 @@
       <w:r>
         <w:t xml:space="preserve">needed to show what was behind the </w:t>
       </w:r>
-      <w:proofErr w:type="gramStart"/>
-      <w:r>
-        <w:t>door</w:t>
-      </w:r>
-      <w:proofErr w:type="gramEnd"/>
+      <w:r>
+        <w:t>door.</w:t>
+      </w:r>
       <w:r>
         <w:rPr>
           <w:b/>
@@ -3410,13 +3405,8 @@
         <w:t xml:space="preserve">Host advice / trigger audio </w:t>
       </w:r>
       <w:r>
-        <w:t xml:space="preserve">– needed so the host can provide timely information to the player regarding the </w:t>
-      </w:r>
-      <w:proofErr w:type="gramStart"/>
-      <w:r>
-        <w:t>game</w:t>
-      </w:r>
-      <w:proofErr w:type="gramEnd"/>
+        <w:t>– needed so the host can provide timely information to the player regarding the game</w:t>
+      </w:r>
     </w:p>
     <w:p>
       <w:pPr>
@@ -3431,7 +3421,6 @@
       </w:pPr>
       <w:bookmarkStart w:id="5" w:name="_Toc69075434"/>
       <w:r>
-        <w:lastRenderedPageBreak/>
         <w:t xml:space="preserve">Key </w:t>
       </w:r>
       <w:r>
@@ -3461,15 +3450,16 @@
         <w:t xml:space="preserve"> - &lt;</w:t>
       </w:r>
       <w:r>
-        <w:t xml:space="preserve">Game script that creates and updates variables needed for the game, including randomly choosing the winning door, tracking the player </w:t>
-      </w:r>
-      <w:proofErr w:type="gramStart"/>
-      <w:r>
-        <w:t>guess  and</w:t>
-      </w:r>
-      <w:proofErr w:type="gramEnd"/>
-      <w:r>
-        <w:t xml:space="preserve"> assigning a door to reveal to the player</w:t>
+        <w:t>Game script that creates and updates</w:t>
+      </w:r>
+      <w:r>
+        <w:t xml:space="preserve"> the</w:t>
+      </w:r>
+      <w:r>
+        <w:t xml:space="preserve"> variables needed for the game, including randomly choosing the winning door, tracking the player guess  and assigning a door to reveal to the player</w:t>
+      </w:r>
+      <w:r>
+        <w:t>. This will also control the timing and flow of the game</w:t>
       </w:r>
       <w:r>
         <w:t>&gt;</w:t>
@@ -3544,34 +3534,18 @@
           <w:color w:val="FFFF00"/>
           <w:highlight w:val="magenta"/>
         </w:rPr>
-        <w:t xml:space="preserve">ARE SHOWING YOU CAN ACTUALLY PLAN A SCRIPT FROM </w:t>
-      </w:r>
-      <w:proofErr w:type="gramStart"/>
+        <w:t>ARE SHOWING YOU CAN ACTUALLY PLAN A SCRIPT FROM NEEDS, A</w:t>
+      </w:r>
       <w:r>
         <w:rPr>
           <w:color w:val="FFFF00"/>
           <w:highlight w:val="magenta"/>
         </w:rPr>
-        <w:t>NEEDS, A</w:t>
+        <w:t>ND PROVIDE EVIDENCE YOU ARE TRYING TO IMPROVE THESE OUTCOMES</w:t>
       </w:r>
       <w:r>
         <w:rPr>
           <w:color w:val="FFFF00"/>
-          <w:highlight w:val="magenta"/>
-        </w:rPr>
-        <w:t>ND</w:t>
-      </w:r>
-      <w:proofErr w:type="gramEnd"/>
-      <w:r>
-        <w:rPr>
-          <w:color w:val="FFFF00"/>
-          <w:highlight w:val="magenta"/>
-        </w:rPr>
-        <w:t xml:space="preserve"> PROVIDE EVIDENCE YOU ARE TRYING TO IMPROVE THESE OUTCOMES</w:t>
-      </w:r>
-      <w:r>
-        <w:rPr>
-          <w:color w:val="FFFF00"/>
         </w:rPr>
         <w:t>.</w:t>
       </w:r>
@@ -3594,19 +3568,9 @@
         <w:t xml:space="preserve"> </w:t>
       </w:r>
       <w:bookmarkEnd w:id="7"/>
-      <w:proofErr w:type="spellStart"/>
-      <w:r>
-        <w:t>MontyHallGame</w:t>
-      </w:r>
-      <w:proofErr w:type="spellEnd"/>
-      <w:r>
-        <w:t xml:space="preserve"> / controlling game </w:t>
-      </w:r>
-      <w:proofErr w:type="gramStart"/>
-      <w:r>
-        <w:t>variables</w:t>
-      </w:r>
-      <w:proofErr w:type="gramEnd"/>
+      <w:r>
+        <w:t>MontyHallGame / controlling game variables</w:t>
+      </w:r>
     </w:p>
     <w:p>
       <w:pPr>
@@ -3710,11 +3674,9 @@
       <w:r>
         <w:t xml:space="preserve">Set player choice to </w:t>
       </w:r>
-      <w:proofErr w:type="gramStart"/>
-      <w:r>
-        <w:t>zero</w:t>
-      </w:r>
-      <w:proofErr w:type="gramEnd"/>
+      <w:r>
+        <w:t>zero.</w:t>
+      </w:r>
     </w:p>
     <w:p>
       <w:r>
@@ -3751,26 +3713,16 @@
         <w:ind w:firstLine="720"/>
       </w:pPr>
       <w:r>
-        <w:t xml:space="preserve">Deactivate all </w:t>
-      </w:r>
-      <w:proofErr w:type="gramStart"/>
-      <w:r>
-        <w:t>buttons</w:t>
-      </w:r>
-      <w:proofErr w:type="gramEnd"/>
+        <w:t>Deactivate all buttons</w:t>
+      </w:r>
     </w:p>
     <w:p>
       <w:pPr>
         <w:ind w:firstLine="720"/>
       </w:pPr>
       <w:r>
-        <w:t xml:space="preserve">Start </w:t>
-      </w:r>
-      <w:proofErr w:type="gramStart"/>
-      <w:r>
-        <w:t>timer</w:t>
-      </w:r>
-      <w:proofErr w:type="gramEnd"/>
+        <w:t>Start timer</w:t>
+      </w:r>
     </w:p>
     <w:p>
       <w:pPr>
@@ -3800,15 +3752,7 @@
         <w:t xml:space="preserve">Open door </w:t>
       </w:r>
       <w:r>
-        <w:t xml:space="preserve">animation </w:t>
-      </w:r>
-      <w:proofErr w:type="gramStart"/>
-      <w:r>
-        <w:t>plays</w:t>
-      </w:r>
-      <w:proofErr w:type="gramEnd"/>
-      <w:r>
-        <w:t xml:space="preserve"> </w:t>
+        <w:t xml:space="preserve">animation plays </w:t>
       </w:r>
     </w:p>
     <w:p>
@@ -3824,37 +3768,22 @@
         <w:ind w:firstLine="720"/>
       </w:pPr>
       <w:r>
-        <w:t xml:space="preserve">Change player choice button to </w:t>
-      </w:r>
-      <w:proofErr w:type="gramStart"/>
-      <w:r>
-        <w:t>yellow</w:t>
-      </w:r>
-      <w:proofErr w:type="gramEnd"/>
+        <w:t>Change player choice button to yellow</w:t>
+      </w:r>
     </w:p>
     <w:p>
       <w:pPr>
         <w:ind w:firstLine="720"/>
       </w:pPr>
       <w:r>
-        <w:t xml:space="preserve">Activate remaining door </w:t>
-      </w:r>
-      <w:proofErr w:type="gramStart"/>
-      <w:r>
-        <w:t>buttons</w:t>
-      </w:r>
-      <w:proofErr w:type="gramEnd"/>
+        <w:t>Activate remaining door buttons</w:t>
+      </w:r>
     </w:p>
     <w:p>
       <w:r>
         <w:tab/>
-        <w:t xml:space="preserve">Record player choice in Swap or Stay </w:t>
-      </w:r>
-      <w:proofErr w:type="gramStart"/>
-      <w:r>
-        <w:t>variable</w:t>
-      </w:r>
-      <w:proofErr w:type="gramEnd"/>
+        <w:t>Record player choice in Swap or Stay variable</w:t>
+      </w:r>
     </w:p>
     <w:p>
       <w:pPr>
@@ -3868,118 +3797,70 @@
           <w:b/>
           <w:bCs/>
         </w:rPr>
-        <w:t xml:space="preserve">When swap or Stay </w:t>
-      </w:r>
-      <w:proofErr w:type="gramStart"/>
-      <w:r>
-        <w:rPr>
-          <w:b/>
-          <w:bCs/>
-        </w:rPr>
-        <w:t>Variable !</w:t>
-      </w:r>
-      <w:proofErr w:type="gramEnd"/>
-      <w:r>
-        <w:rPr>
-          <w:b/>
-          <w:bCs/>
-        </w:rPr>
-        <w:t>= 0</w:t>
+        <w:t>When swap or Stay Variable != 0</w:t>
       </w:r>
     </w:p>
     <w:p>
       <w:r>
         <w:lastRenderedPageBreak/>
         <w:tab/>
-        <w:t>Open remaining doors</w:t>
+        <w:t xml:space="preserve">Open </w:t>
+      </w:r>
+      <w:r>
+        <w:t>winning door</w:t>
       </w:r>
     </w:p>
     <w:p>
       <w:r>
         <w:tab/>
-        <w:t xml:space="preserve">Reveal Sports Car at winning </w:t>
-      </w:r>
-      <w:proofErr w:type="gramStart"/>
-      <w:r>
-        <w:t>door</w:t>
-      </w:r>
-      <w:proofErr w:type="gramEnd"/>
+        <w:t>Reveal Sports Car at winning door</w:t>
+      </w:r>
     </w:p>
     <w:p>
       <w:r>
         <w:tab/>
-        <w:t xml:space="preserve">Reveal Goat at non-winning </w:t>
-      </w:r>
-      <w:proofErr w:type="gramStart"/>
-      <w:r>
-        <w:t>door</w:t>
-      </w:r>
-      <w:proofErr w:type="gramEnd"/>
+      </w:r>
     </w:p>
     <w:p/>
     <w:p>
       <w:r>
         <w:t xml:space="preserve">If </w:t>
       </w:r>
-      <w:proofErr w:type="spellStart"/>
-      <w:proofErr w:type="gramStart"/>
       <w:r>
         <w:t>s</w:t>
       </w:r>
       <w:r>
-        <w:t>wapOrStay</w:t>
-      </w:r>
-      <w:proofErr w:type="spellEnd"/>
+        <w:t xml:space="preserve">wapOrStay </w:t>
+      </w:r>
+      <w:r>
+        <w:t xml:space="preserve"> equals</w:t>
+      </w:r>
       <w:r>
         <w:t xml:space="preserve"> </w:t>
       </w:r>
       <w:r>
+        <w:t>p</w:t>
+      </w:r>
+      <w:r>
+        <w:t xml:space="preserve">layerChoice </w:t>
+      </w:r>
+    </w:p>
+    <w:p>
+      <w:pPr>
+        <w:ind w:firstLine="720"/>
+      </w:pPr>
+      <w:r>
+        <w:t>If swapOrStay</w:t>
+      </w:r>
+      <w:r>
+        <w:t xml:space="preserve"> </w:t>
+      </w:r>
+      <w:r>
         <w:t xml:space="preserve"> equals</w:t>
       </w:r>
-      <w:proofErr w:type="gramEnd"/>
-      <w:r>
-        <w:t xml:space="preserve"> </w:t>
-      </w:r>
-      <w:proofErr w:type="spellStart"/>
-      <w:r>
-        <w:t>p</w:t>
-      </w:r>
-      <w:r>
-        <w:t>layerChoice</w:t>
-      </w:r>
-      <w:proofErr w:type="spellEnd"/>
-      <w:r>
-        <w:t xml:space="preserve"> </w:t>
-      </w:r>
-    </w:p>
-    <w:p>
-      <w:pPr>
-        <w:ind w:firstLine="720"/>
-      </w:pPr>
-      <w:r>
-        <w:t xml:space="preserve">If </w:t>
-      </w:r>
-      <w:proofErr w:type="spellStart"/>
-      <w:proofErr w:type="gramStart"/>
-      <w:r>
-        <w:t>swapOrStay</w:t>
-      </w:r>
-      <w:proofErr w:type="spellEnd"/>
-      <w:r>
-        <w:t xml:space="preserve"> </w:t>
-      </w:r>
-      <w:r>
-        <w:t xml:space="preserve"> equals</w:t>
-      </w:r>
-      <w:proofErr w:type="gramEnd"/>
-      <w:r>
-        <w:t xml:space="preserve"> </w:t>
-      </w:r>
-      <w:proofErr w:type="spellStart"/>
-      <w:r>
-        <w:t>winningDoor</w:t>
-      </w:r>
-      <w:proofErr w:type="spellEnd"/>
+      <w:r>
+        <w:t xml:space="preserve"> winningDoor</w:t>
+      </w:r>
     </w:p>
     <w:p>
       <w:pPr>
@@ -4014,34 +3895,7 @@
     </w:p>
     <w:p>
       <w:r>
-        <w:t xml:space="preserve">If </w:t>
-      </w:r>
-      <w:proofErr w:type="spellStart"/>
-      <w:proofErr w:type="gramStart"/>
-      <w:r>
-        <w:t>swapOrStay</w:t>
-      </w:r>
-      <w:proofErr w:type="spellEnd"/>
-      <w:r>
-        <w:t xml:space="preserve">  </w:t>
-      </w:r>
-      <w:r>
-        <w:t>does</w:t>
-      </w:r>
-      <w:proofErr w:type="gramEnd"/>
-      <w:r>
-        <w:t xml:space="preserve"> not equal</w:t>
-      </w:r>
-      <w:r>
-        <w:t xml:space="preserve"> </w:t>
-      </w:r>
-      <w:proofErr w:type="spellStart"/>
-      <w:r>
-        <w:t>playerChoice</w:t>
-      </w:r>
-      <w:proofErr w:type="spellEnd"/>
-      <w:r>
-        <w:t xml:space="preserve"> </w:t>
+        <w:t xml:space="preserve">If swapOrStay  does not equal playerChoice </w:t>
       </w:r>
     </w:p>
     <w:p>
@@ -4049,29 +3903,8 @@
         <w:ind w:firstLine="720"/>
       </w:pPr>
       <w:r>
-        <w:t xml:space="preserve">If </w:t>
-      </w:r>
-      <w:proofErr w:type="spellStart"/>
-      <w:proofErr w:type="gramStart"/>
-      <w:r>
-        <w:t>swapOrStay</w:t>
-      </w:r>
-      <w:proofErr w:type="spellEnd"/>
-      <w:r>
-        <w:t xml:space="preserve">  equal</w:t>
-      </w:r>
-      <w:r>
-        <w:t>s</w:t>
-      </w:r>
-      <w:proofErr w:type="gramEnd"/>
-      <w:r>
-        <w:t xml:space="preserve"> </w:t>
-      </w:r>
-      <w:proofErr w:type="spellStart"/>
-      <w:r>
-        <w:t>winningDoor</w:t>
-      </w:r>
-      <w:proofErr w:type="spellEnd"/>
+        <w:t>If swapOrStay  equals winningDoor</w:t>
+      </w:r>
     </w:p>
     <w:p>
       <w:pPr>
@@ -4079,13 +3912,8 @@
       </w:pPr>
       <w:r>
         <w:tab/>
-        <w:t xml:space="preserve">Play “You won by switching your choice!” </w:t>
-      </w:r>
-      <w:proofErr w:type="gramStart"/>
-      <w:r>
-        <w:t>audio</w:t>
-      </w:r>
-      <w:proofErr w:type="gramEnd"/>
+        <w:t>Play “You won by switching your choice!” audio</w:t>
+      </w:r>
     </w:p>
     <w:p>
       <w:pPr>
@@ -4492,35 +4320,18 @@
         <w:t xml:space="preserve">Script 2 - </w:t>
       </w:r>
       <w:r>
-        <w:rPr>
-          <w:highlight w:val="yellow"/>
-        </w:rPr>
         <w:t>&lt;</w:t>
       </w:r>
-      <w:proofErr w:type="spellStart"/>
-      <w:r>
-        <w:rPr>
-          <w:highlight w:val="yellow"/>
-        </w:rPr>
+      <w:r>
         <w:t>ButtonGreen</w:t>
       </w:r>
-      <w:proofErr w:type="spellEnd"/>
-      <w:r>
-        <w:rPr>
-          <w:highlight w:val="yellow"/>
-        </w:rPr>
+      <w:r>
         <w:t>/</w:t>
       </w:r>
       <w:r>
-        <w:rPr>
-          <w:highlight w:val="yellow"/>
-        </w:rPr>
         <w:t>change colour of button</w:t>
       </w:r>
       <w:r>
-        <w:rPr>
-          <w:highlight w:val="yellow"/>
-        </w:rPr>
         <w:t>&gt;</w:t>
       </w:r>
       <w:bookmarkEnd w:id="17"/>
@@ -4541,6 +4352,9 @@
       </w:r>
       <w:r>
         <w:t xml:space="preserve">ed with by the player. </w:t>
+      </w:r>
+      <w:r>
+        <w:t>There will need to be 2 colours, one representing the players initial choice, and another their final choice.</w:t>
       </w:r>
     </w:p>
     <w:p>
@@ -4607,13 +4421,8 @@
         </w:numPr>
       </w:pPr>
       <w:r>
-        <w:t xml:space="preserve">Will need an on-collision method to check if the button has collided with the </w:t>
-      </w:r>
-      <w:proofErr w:type="gramStart"/>
-      <w:r>
-        <w:t>player</w:t>
-      </w:r>
-      <w:proofErr w:type="gramEnd"/>
+        <w:t>Will need an on-collision method to check if the button has collided with the player</w:t>
+      </w:r>
     </w:p>
     <w:p>
       <w:pPr>
@@ -4624,39 +4433,73 @@
         </w:numPr>
       </w:pPr>
       <w:r>
-        <w:t>Will need to change the material colour to green.</w:t>
-      </w:r>
-    </w:p>
+        <w:t xml:space="preserve">Will need to change the material colour to </w:t>
+      </w:r>
+      <w:r>
+        <w:t>the first colour</w:t>
+      </w:r>
+    </w:p>
+    <w:p>
+      <w:pPr>
+        <w:pStyle w:val="ListParagraph"/>
+        <w:numPr>
+          <w:ilvl w:val="0"/>
+          <w:numId w:val="4"/>
+        </w:numPr>
+      </w:pPr>
+      <w:r>
+        <w:t>Check if a certain amount of time has expired</w:t>
+      </w:r>
+    </w:p>
+    <w:p>
+      <w:pPr>
+        <w:pStyle w:val="ListParagraph"/>
+        <w:numPr>
+          <w:ilvl w:val="0"/>
+          <w:numId w:val="4"/>
+        </w:numPr>
+      </w:pPr>
+      <w:r>
+        <w:t>Check for another collision to turn the button choice to the final colour</w:t>
+      </w:r>
+    </w:p>
+    <w:p/>
+    <w:p/>
     <w:p>
       <w:pPr>
         <w:pStyle w:val="Heading4"/>
       </w:pPr>
       <w:r>
+        <w:lastRenderedPageBreak/>
         <w:t>Pseudocode</w:t>
       </w:r>
       <w:r>
         <w:t xml:space="preserve"> </w:t>
       </w:r>
     </w:p>
-    <w:p>
-      <w:r>
-        <w:t xml:space="preserve">Check if the button has collided with the </w:t>
-      </w:r>
-      <w:proofErr w:type="gramStart"/>
-      <w:r>
-        <w:t>player</w:t>
-      </w:r>
-      <w:proofErr w:type="gramEnd"/>
+    <w:p/>
+    <w:p>
+      <w:r>
+        <w:t>Check if the button has collided with the player</w:t>
+      </w:r>
     </w:p>
     <w:p>
       <w:r>
         <w:t xml:space="preserve">If collided, change the material colour to </w:t>
       </w:r>
-      <w:proofErr w:type="gramStart"/>
-      <w:r>
-        <w:t>green</w:t>
-      </w:r>
-      <w:proofErr w:type="gramEnd"/>
+      <w:r>
+        <w:t>yellow/orange</w:t>
+      </w:r>
+    </w:p>
+    <w:p>
+      <w:r>
+        <w:t>Check to see if timer is &lt;= zero</w:t>
+      </w:r>
+    </w:p>
+    <w:p>
+      <w:r>
+        <w:t>If collided, change the material colour to red</w:t>
+      </w:r>
     </w:p>
     <w:p/>
     <w:p/>
@@ -4836,6 +4679,7 @@
       </w:pPr>
       <w:bookmarkStart w:id="22" w:name="_Toc69075452"/>
       <w:r>
+        <w:lastRenderedPageBreak/>
         <w:t>Flowchart feedback notes</w:t>
       </w:r>
       <w:bookmarkEnd w:id="22"/>
@@ -4935,7 +4779,6 @@
       </w:pPr>
       <w:bookmarkStart w:id="24" w:name="_Toc69075454"/>
       <w:r>
-        <w:lastRenderedPageBreak/>
         <w:t>Final pseudocode</w:t>
       </w:r>
       <w:bookmarkEnd w:id="24"/>
@@ -5257,6 +5100,7 @@
         <w:rPr>
           <w:highlight w:val="yellow"/>
         </w:rPr>
+        <w:lastRenderedPageBreak/>
         <w:t>&lt;etc&gt;</w:t>
       </w:r>
     </w:p>
@@ -5410,24 +5254,14 @@
           <w:color w:val="FFFF00"/>
           <w:highlight w:val="magenta"/>
         </w:rPr>
-        <w:lastRenderedPageBreak/>
-        <w:t xml:space="preserve">FINAL SCRIPT(S) PASTESD </w:t>
-      </w:r>
-      <w:proofErr w:type="gramStart"/>
+        <w:t xml:space="preserve">FINAL SCRIPT(S) PASTESD HERE </w:t>
+      </w:r>
       <w:r>
         <w:rPr>
           <w:color w:val="FFFF00"/>
-          <w:highlight w:val="magenta"/>
-        </w:rPr>
-        <w:t xml:space="preserve">HERE </w:t>
-      </w:r>
-      <w:r>
-        <w:rPr>
-          <w:color w:val="FFFF00"/>
         </w:rPr>
         <w:t>.</w:t>
       </w:r>
-      <w:proofErr w:type="gramEnd"/>
     </w:p>
     <w:p>
       <w:pPr>
@@ -5724,6 +5558,7 @@
         <w:rPr>
           <w:highlight w:val="yellow"/>
         </w:rPr>
+        <w:lastRenderedPageBreak/>
         <w:t>&lt;etc&gt;</w:t>
       </w:r>
     </w:p>
@@ -5738,23 +5573,14 @@
           <w:color w:val="FFFF00"/>
           <w:highlight w:val="magenta"/>
         </w:rPr>
-        <w:t xml:space="preserve">FINAL SCRIPT(S) PASTESD </w:t>
-      </w:r>
-      <w:proofErr w:type="gramStart"/>
+        <w:t xml:space="preserve">FINAL SCRIPT(S) PASTESD HERE </w:t>
+      </w:r>
       <w:r>
         <w:rPr>
           <w:color w:val="FFFF00"/>
-          <w:highlight w:val="magenta"/>
-        </w:rPr>
-        <w:t xml:space="preserve">HERE </w:t>
-      </w:r>
-      <w:r>
-        <w:rPr>
-          <w:color w:val="FFFF00"/>
         </w:rPr>
         <w:t>.</w:t>
       </w:r>
-      <w:proofErr w:type="gramEnd"/>
     </w:p>
     <w:sectPr>
       <w:headerReference w:type="default" r:id="rId13"/>
@@ -7655,25 +7481,6 @@
 </file>
 
 <file path=customXml/item1.xml><?xml version="1.0" encoding="utf-8"?>
-<?mso-contentType ?>
-<FormTemplates xmlns="http://schemas.microsoft.com/sharepoint/v3/contenttype/forms">
-  <Display>DocumentLibraryForm</Display>
-  <Edit>DocumentLibraryForm</Edit>
-  <New>DocumentLibraryForm</New>
-</FormTemplates>
-</file>
-
-<file path=customXml/item2.xml><?xml version="1.0" encoding="utf-8"?>
-<b:Sources xmlns:b="http://schemas.openxmlformats.org/officeDocument/2006/bibliography" xmlns="http://schemas.openxmlformats.org/officeDocument/2006/bibliography" SelectedStyle="\APASixthEditionOfficeOnline.xsl" StyleName="APA" Version="6"/>
-</file>
-
-<file path=customXml/item3.xml><?xml version="1.0" encoding="utf-8"?>
-<p:properties xmlns:p="http://schemas.microsoft.com/office/2006/metadata/properties" xmlns:xsi="http://www.w3.org/2001/XMLSchema-instance" xmlns:pc="http://schemas.microsoft.com/office/infopath/2007/PartnerControls">
-  <documentManagement/>
-</p:properties>
-</file>
-
-<file path=customXml/item4.xml><?xml version="1.0" encoding="utf-8"?>
 <ct:contentTypeSchema xmlns:ct="http://schemas.microsoft.com/office/2006/metadata/contentType" xmlns:ma="http://schemas.microsoft.com/office/2006/metadata/properties/metaAttributes" ct:_="" ma:_="" ma:contentTypeName="Document" ma:contentTypeID="0x010100F682EABD125EA04597160BBACCB99B84" ma:contentTypeVersion="12" ma:contentTypeDescription="Create a new document." ma:contentTypeScope="" ma:versionID="1f7b9241901653cb8e8e2513e4eacc18">
   <xsd:schema xmlns:xsd="http://www.w3.org/2001/XMLSchema" xmlns:xs="http://www.w3.org/2001/XMLSchema" xmlns:p="http://schemas.microsoft.com/office/2006/metadata/properties" xmlns:ns2="07cce016-ebc1-4b6e-83bd-1469fecc331f" xmlns:ns3="5e063deb-4425-4888-a9ea-4cbabe94cb5c" targetNamespace="http://schemas.microsoft.com/office/2006/metadata/properties" ma:root="true" ma:fieldsID="d90636eb97fb8353444fd41c80d5f179" ns2:_="" ns3:_="">
     <xsd:import namespace="07cce016-ebc1-4b6e-83bd-1469fecc331f"/>
@@ -7890,32 +7697,26 @@
 </ct:contentTypeSchema>
 </file>
 
-<file path=customXml/itemProps1.xml><?xml version="1.0" encoding="utf-8"?>
-<ds:datastoreItem xmlns:ds="http://schemas.openxmlformats.org/officeDocument/2006/customXml" ds:itemID="{92A576DD-14C6-4DE8-97BD-FB4A6FBD0825}">
-  <ds:schemaRefs>
-    <ds:schemaRef ds:uri="http://schemas.microsoft.com/sharepoint/v3/contenttype/forms"/>
-  </ds:schemaRefs>
-</ds:datastoreItem>
+<file path=customXml/item2.xml><?xml version="1.0" encoding="utf-8"?>
+<p:properties xmlns:p="http://schemas.microsoft.com/office/2006/metadata/properties" xmlns:xsi="http://www.w3.org/2001/XMLSchema-instance" xmlns:pc="http://schemas.microsoft.com/office/infopath/2007/PartnerControls">
+  <documentManagement/>
+</p:properties>
 </file>
 
-<file path=customXml/itemProps2.xml><?xml version="1.0" encoding="utf-8"?>
-<ds:datastoreItem xmlns:ds="http://schemas.openxmlformats.org/officeDocument/2006/customXml" ds:itemID="{166296A5-D3EE-44AA-9449-F47F64CFDC53}">
-  <ds:schemaRefs>
-    <ds:schemaRef ds:uri="http://schemas.openxmlformats.org/officeDocument/2006/bibliography"/>
-  </ds:schemaRefs>
-</ds:datastoreItem>
+<file path=customXml/item3.xml><?xml version="1.0" encoding="utf-8"?>
+<b:Sources xmlns:b="http://schemas.openxmlformats.org/officeDocument/2006/bibliography" xmlns="http://schemas.openxmlformats.org/officeDocument/2006/bibliography" SelectedStyle="\APASixthEditionOfficeOnline.xsl" StyleName="APA" Version="6"/>
 </file>
 
-<file path=customXml/itemProps3.xml><?xml version="1.0" encoding="utf-8"?>
-<ds:datastoreItem xmlns:ds="http://schemas.openxmlformats.org/officeDocument/2006/customXml" ds:itemID="{D2EC38AC-FA61-4C3E-9B51-253C4E59B3E0}">
-  <ds:schemaRefs>
-    <ds:schemaRef ds:uri="http://schemas.microsoft.com/office/2006/metadata/properties"/>
-    <ds:schemaRef ds:uri="http://schemas.microsoft.com/office/infopath/2007/PartnerControls"/>
-  </ds:schemaRefs>
-</ds:datastoreItem>
+<file path=customXml/item4.xml><?xml version="1.0" encoding="utf-8"?>
+<?mso-contentType ?>
+<FormTemplates xmlns="http://schemas.microsoft.com/sharepoint/v3/contenttype/forms">
+  <Display>DocumentLibraryForm</Display>
+  <Edit>DocumentLibraryForm</Edit>
+  <New>DocumentLibraryForm</New>
+</FormTemplates>
 </file>
 
-<file path=customXml/itemProps4.xml><?xml version="1.0" encoding="utf-8"?>
+<file path=customXml/itemProps1.xml><?xml version="1.0" encoding="utf-8"?>
 <ds:datastoreItem xmlns:ds="http://schemas.openxmlformats.org/officeDocument/2006/customXml" ds:itemID="{D634E57C-79F9-4B61-A691-BF28A1B87FFA}">
   <ds:schemaRefs>
     <ds:schemaRef ds:uri="http://schemas.microsoft.com/office/2006/metadata/contentType"/>
@@ -7932,4 +7733,29 @@
     <ds:schemaRef ds:uri="http://schemas.microsoft.com/internal/obd"/>
   </ds:schemaRefs>
 </ds:datastoreItem>
+</file>
+
+<file path=customXml/itemProps2.xml><?xml version="1.0" encoding="utf-8"?>
+<ds:datastoreItem xmlns:ds="http://schemas.openxmlformats.org/officeDocument/2006/customXml" ds:itemID="{D2EC38AC-FA61-4C3E-9B51-253C4E59B3E0}">
+  <ds:schemaRefs>
+    <ds:schemaRef ds:uri="http://schemas.microsoft.com/office/2006/metadata/properties"/>
+    <ds:schemaRef ds:uri="http://schemas.microsoft.com/office/infopath/2007/PartnerControls"/>
+  </ds:schemaRefs>
+</ds:datastoreItem>
+</file>
+
+<file path=customXml/itemProps3.xml><?xml version="1.0" encoding="utf-8"?>
+<ds:datastoreItem xmlns:ds="http://schemas.openxmlformats.org/officeDocument/2006/customXml" ds:itemID="{166296A5-D3EE-44AA-9449-F47F64CFDC53}">
+  <ds:schemaRefs>
+    <ds:schemaRef ds:uri="http://schemas.openxmlformats.org/officeDocument/2006/bibliography"/>
+  </ds:schemaRefs>
+</ds:datastoreItem>
+</file>
+
+<file path=customXml/itemProps4.xml><?xml version="1.0" encoding="utf-8"?>
+<ds:datastoreItem xmlns:ds="http://schemas.openxmlformats.org/officeDocument/2006/customXml" ds:itemID="{92A576DD-14C6-4DE8-97BD-FB4A6FBD0825}">
+  <ds:schemaRefs>
+    <ds:schemaRef ds:uri="http://schemas.microsoft.com/sharepoint/v3/contenttype/forms"/>
+  </ds:schemaRefs>
+</ds:datastoreItem>
 </file>
</xml_diff>

<commit_message>
**Not working version: working on audio, need to fix bugs in this version
Updates to audio, assessment documents after feedback.
</commit_message>
<xml_diff>
--- a/Script Design Monty Hall.docx
+++ b/Script Design Monty Hall.docx
@@ -748,6 +748,7 @@
               <w:rPr>
                 <w:rStyle w:val="Hyperlink"/>
                 <w:noProof/>
+                <w:highlight w:val="yellow"/>
               </w:rPr>
               <w:t>MontyHallGame / gameflow and timing</w:t>
             </w:r>
@@ -1489,6 +1490,7 @@
               <w:rPr>
                 <w:rStyle w:val="Hyperlink"/>
                 <w:noProof/>
+                <w:highlight w:val="yellow"/>
               </w:rPr>
               <w:t>Button1</w:t>
             </w:r>
@@ -1496,6 +1498,7 @@
               <w:rPr>
                 <w:rStyle w:val="Hyperlink"/>
                 <w:noProof/>
+                <w:highlight w:val="yellow"/>
               </w:rPr>
               <w:t>/</w:t>
             </w:r>
@@ -1503,6 +1506,7 @@
               <w:rPr>
                 <w:rStyle w:val="Hyperlink"/>
                 <w:noProof/>
+                <w:highlight w:val="yellow"/>
               </w:rPr>
               <w:t>change material colour/disable buttons</w:t>
             </w:r>
@@ -3541,155 +3545,7 @@
     <w:p>
       <w:pPr>
         <w:pStyle w:val="ListParagraph"/>
-        <w:numPr>
-          <w:ilvl w:val="0"/>
-          <w:numId w:val="4"/>
-        </w:numPr>
-      </w:pPr>
-      <w:r>
-        <w:rPr>
-          <w:b/>
-          <w:bCs/>
-        </w:rPr>
-        <w:t xml:space="preserve">Script 2 </w:t>
-      </w:r>
-      <w:r>
-        <w:t>- &lt;</w:t>
-      </w:r>
-      <w:r>
-        <w:t>Script that changes the colour of the button to green when a player collides with the button</w:t>
-      </w:r>
-      <w:r>
-        <w:t>&gt;</w:t>
-      </w:r>
-    </w:p>
-    <w:p/>
-    <w:p>
-      <w:r>
-        <w:br w:type="page"/>
-      </w:r>
-    </w:p>
-    <w:p>
-      <w:pPr>
-        <w:pStyle w:val="Heading2"/>
-      </w:pPr>
-      <w:bookmarkStart w:id="6" w:name="_Toc69075435"/>
-      <w:r>
-        <w:lastRenderedPageBreak/>
-        <w:t>Script Design</w:t>
-      </w:r>
-      <w:bookmarkEnd w:id="6"/>
-    </w:p>
-    <w:p>
-      <w:pPr>
-        <w:rPr>
-          <w:color w:val="FFFF00"/>
-          <w:sz w:val="40"/>
-          <w:szCs w:val="40"/>
-        </w:rPr>
-      </w:pPr>
-      <w:r>
-        <w:rPr>
-          <w:color w:val="FFFF00"/>
-          <w:highlight w:val="magenta"/>
-        </w:rPr>
-        <w:t>IN</w:t>
-      </w:r>
-      <w:r>
-        <w:rPr>
-          <w:color w:val="FFFF00"/>
-          <w:highlight w:val="magenta"/>
-        </w:rPr>
-        <w:t xml:space="preserve"> THIS SECTION YOU </w:t>
-      </w:r>
-      <w:r>
-        <w:rPr>
-          <w:color w:val="FFFF00"/>
-          <w:highlight w:val="magenta"/>
-        </w:rPr>
-        <w:t xml:space="preserve">ARE SHOWING YOU CAN ACTUALLY PLAN A SCRIPT FROM </w:t>
-      </w:r>
-      <w:proofErr w:type="gramStart"/>
-      <w:r>
-        <w:rPr>
-          <w:color w:val="FFFF00"/>
-          <w:highlight w:val="magenta"/>
-        </w:rPr>
-        <w:t>NEEDS, A</w:t>
-      </w:r>
-      <w:r>
-        <w:rPr>
-          <w:color w:val="FFFF00"/>
-          <w:highlight w:val="magenta"/>
-        </w:rPr>
-        <w:t>ND</w:t>
-      </w:r>
-      <w:proofErr w:type="gramEnd"/>
-      <w:r>
-        <w:rPr>
-          <w:color w:val="FFFF00"/>
-          <w:highlight w:val="magenta"/>
-        </w:rPr>
-        <w:t xml:space="preserve"> PROVIDE EVIDENCE YOU ARE TRYING TO IMPROVE THESE OUTCOMES</w:t>
-      </w:r>
-      <w:r>
-        <w:rPr>
-          <w:color w:val="FFFF00"/>
-        </w:rPr>
-        <w:t>.</w:t>
-      </w:r>
-    </w:p>
-    <w:p>
-      <w:pPr>
-        <w:pStyle w:val="Heading3"/>
-      </w:pPr>
-      <w:bookmarkStart w:id="7" w:name="_Toc69075436"/>
-      <w:r>
-        <w:t>Script 1</w:t>
-      </w:r>
-      <w:r>
-        <w:t xml:space="preserve"> </w:t>
-      </w:r>
-      <w:r>
-        <w:t>–</w:t>
-      </w:r>
-      <w:r>
-        <w:t xml:space="preserve"> </w:t>
-      </w:r>
-      <w:bookmarkEnd w:id="7"/>
-      <w:proofErr w:type="spellStart"/>
-      <w:r>
-        <w:t>MontyHallGame</w:t>
-      </w:r>
-      <w:proofErr w:type="spellEnd"/>
-      <w:r>
-        <w:t xml:space="preserve"> / controlling game </w:t>
-      </w:r>
-      <w:proofErr w:type="gramStart"/>
-      <w:r>
-        <w:t>variables</w:t>
-      </w:r>
-      <w:proofErr w:type="gramEnd"/>
-    </w:p>
-    <w:p>
-      <w:pPr>
-        <w:pStyle w:val="Heading4"/>
-      </w:pPr>
-      <w:bookmarkStart w:id="8" w:name="_Toc69075437"/>
-      <w:r>
-        <w:t>Required Functionality &amp; Outcomes</w:t>
-      </w:r>
-      <w:bookmarkEnd w:id="8"/>
-    </w:p>
-    <w:p>
-      <w:r>
-        <w:t xml:space="preserve">The script will need to handle the main events of the game, including tracking variables for the scenario and timer implementation. These variables will need to be public so they can be called on by other scripts to create actions. </w:t>
-      </w:r>
-    </w:p>
-    <w:p>
-      <w:r>
-        <w:t>Variables:</w:t>
-      </w:r>
+      </w:pPr>
     </w:p>
     <w:p>
       <w:pPr>
@@ -3700,7 +3556,146 @@
         </w:numPr>
       </w:pPr>
       <w:r>
-        <w:t>Winning door (random int 1-3 relating to the 3 doors)</w:t>
+        <w:rPr>
+          <w:b/>
+          <w:bCs/>
+        </w:rPr>
+        <w:t xml:space="preserve">Script 2 </w:t>
+      </w:r>
+      <w:r>
+        <w:t>- &lt;</w:t>
+      </w:r>
+      <w:r>
+        <w:t>Script that changes the colour of the button to green when a player collides with the button</w:t>
+      </w:r>
+      <w:r>
+        <w:t>&gt;</w:t>
+      </w:r>
+    </w:p>
+    <w:p/>
+    <w:p>
+      <w:r>
+        <w:br w:type="page"/>
+      </w:r>
+    </w:p>
+    <w:p>
+      <w:pPr>
+        <w:pStyle w:val="Heading2"/>
+      </w:pPr>
+      <w:bookmarkStart w:id="6" w:name="_Toc69075435"/>
+      <w:r>
+        <w:lastRenderedPageBreak/>
+        <w:t>Script Design</w:t>
+      </w:r>
+      <w:bookmarkEnd w:id="6"/>
+    </w:p>
+    <w:p>
+      <w:pPr>
+        <w:rPr>
+          <w:color w:val="FFFF00"/>
+          <w:sz w:val="40"/>
+          <w:szCs w:val="40"/>
+        </w:rPr>
+      </w:pPr>
+      <w:r>
+        <w:rPr>
+          <w:color w:val="FFFF00"/>
+          <w:highlight w:val="magenta"/>
+        </w:rPr>
+        <w:t>IN</w:t>
+      </w:r>
+      <w:r>
+        <w:rPr>
+          <w:color w:val="FFFF00"/>
+          <w:highlight w:val="magenta"/>
+        </w:rPr>
+        <w:t xml:space="preserve"> THIS SECTION YOU </w:t>
+      </w:r>
+      <w:r>
+        <w:rPr>
+          <w:color w:val="FFFF00"/>
+          <w:highlight w:val="magenta"/>
+        </w:rPr>
+        <w:t xml:space="preserve">ARE SHOWING YOU CAN ACTUALLY PLAN A SCRIPT FROM </w:t>
+      </w:r>
+      <w:proofErr w:type="gramStart"/>
+      <w:r>
+        <w:rPr>
+          <w:color w:val="FFFF00"/>
+          <w:highlight w:val="magenta"/>
+        </w:rPr>
+        <w:t>NEEDS, A</w:t>
+      </w:r>
+      <w:r>
+        <w:rPr>
+          <w:color w:val="FFFF00"/>
+          <w:highlight w:val="magenta"/>
+        </w:rPr>
+        <w:t>ND</w:t>
+      </w:r>
+      <w:proofErr w:type="gramEnd"/>
+      <w:r>
+        <w:rPr>
+          <w:color w:val="FFFF00"/>
+          <w:highlight w:val="magenta"/>
+        </w:rPr>
+        <w:t xml:space="preserve"> PROVIDE EVIDENCE YOU ARE TRYING TO IMPROVE THESE OUTCOMES</w:t>
+      </w:r>
+      <w:r>
+        <w:rPr>
+          <w:color w:val="FFFF00"/>
+        </w:rPr>
+        <w:t>.</w:t>
+      </w:r>
+    </w:p>
+    <w:p>
+      <w:pPr>
+        <w:pStyle w:val="Heading3"/>
+      </w:pPr>
+      <w:bookmarkStart w:id="7" w:name="_Toc69075436"/>
+      <w:r>
+        <w:t>Script 1</w:t>
+      </w:r>
+      <w:r>
+        <w:t xml:space="preserve"> </w:t>
+      </w:r>
+      <w:r>
+        <w:t>–</w:t>
+      </w:r>
+      <w:r>
+        <w:t xml:space="preserve"> </w:t>
+      </w:r>
+      <w:bookmarkEnd w:id="7"/>
+      <w:proofErr w:type="spellStart"/>
+      <w:r>
+        <w:t>MontyHallGame</w:t>
+      </w:r>
+      <w:proofErr w:type="spellEnd"/>
+      <w:r>
+        <w:t xml:space="preserve"> / controlling game </w:t>
+      </w:r>
+      <w:r>
+        <w:t>variables.</w:t>
+      </w:r>
+    </w:p>
+    <w:p>
+      <w:pPr>
+        <w:pStyle w:val="Heading4"/>
+      </w:pPr>
+      <w:bookmarkStart w:id="8" w:name="_Toc69075437"/>
+      <w:r>
+        <w:t>Required Functionality &amp; Outcomes</w:t>
+      </w:r>
+      <w:bookmarkEnd w:id="8"/>
+    </w:p>
+    <w:p>
+      <w:r>
+        <w:t xml:space="preserve">The script will need to handle the main events of the game, including tracking variables for the scenario and timer implementation. These variables will need to be public so they can be called on by other scripts to create actions. </w:t>
+      </w:r>
+    </w:p>
+    <w:p>
+      <w:r>
+        <w:t>Variables:</w:t>
       </w:r>
     </w:p>
     <w:p>
@@ -3712,7 +3707,7 @@
         </w:numPr>
       </w:pPr>
       <w:r>
-        <w:t>Player Choice (int: updated on collision with button)</w:t>
+        <w:t>Winning door (random int 1-3 relating to the 3 doors)</w:t>
       </w:r>
     </w:p>
     <w:p>
@@ -3724,16 +3719,7 @@
         </w:numPr>
       </w:pPr>
       <w:r>
-        <w:t>Door to open (</w:t>
-      </w:r>
-      <w:r>
-        <w:t xml:space="preserve">int: </w:t>
-      </w:r>
-      <w:r>
-        <w:t xml:space="preserve">chosen </w:t>
-      </w:r>
-      <w:r>
-        <w:t>by not revealing the players choice, or the winning door)</w:t>
+        <w:t>Player Choice (int: updated on collision with button)</w:t>
       </w:r>
     </w:p>
     <w:p>
@@ -3745,6 +3731,27 @@
         </w:numPr>
       </w:pPr>
       <w:r>
+        <w:t>Door to open (</w:t>
+      </w:r>
+      <w:r>
+        <w:t xml:space="preserve">int: </w:t>
+      </w:r>
+      <w:r>
+        <w:t xml:space="preserve">chosen </w:t>
+      </w:r>
+      <w:r>
+        <w:t>by not revealing the players choice, or the winning door)</w:t>
+      </w:r>
+    </w:p>
+    <w:p>
+      <w:pPr>
+        <w:pStyle w:val="ListParagraph"/>
+        <w:numPr>
+          <w:ilvl w:val="0"/>
+          <w:numId w:val="4"/>
+        </w:numPr>
+      </w:pPr>
+      <w:r>
         <w:t>Timer (float: to provide time for the host to deliver information to the player after they have made their selection, also so the door isn’t revealed instantaneously)</w:t>
       </w:r>
     </w:p>
@@ -4193,6 +4200,12 @@
     <w:p/>
     <w:p/>
     <w:p/>
+    <w:p/>
+    <w:p/>
+    <w:p/>
+    <w:p/>
+    <w:p/>
+    <w:p/>
     <w:p>
       <w:pPr>
         <w:pStyle w:val="Heading4"/>
@@ -4202,22 +4215,6 @@
         <w:t>Flowchart</w:t>
       </w:r>
       <w:bookmarkEnd w:id="9"/>
-    </w:p>
-    <w:p>
-      <w:r>
-        <w:rPr>
-          <w:color w:val="FFFF00"/>
-          <w:highlight w:val="magenta"/>
-        </w:rPr>
-        <w:t>GENERATE AND P</w:t>
-      </w:r>
-      <w:r>
-        <w:rPr>
-          <w:color w:val="FFFF00"/>
-          <w:highlight w:val="magenta"/>
-        </w:rPr>
-        <w:t>ASTE THE IMAGE OF THE FLOWCHART HERE.</w:t>
-      </w:r>
     </w:p>
     <w:p>
       <w:r>
@@ -4225,7 +4222,6 @@
           <w:rFonts w:ascii="Calibri" w:hAnsi="Calibri" w:cs="Calibri"/>
           <w:noProof/>
         </w:rPr>
-        <w:lastRenderedPageBreak/>
         <w:drawing>
           <wp:inline distT="0" distB="0" distL="0" distR="0" wp14:anchorId="7DE71E5F" wp14:editId="2C9CDA39">
             <wp:extent cx="5724525" cy="6318250"/>
@@ -4292,11 +4288,14 @@
         <w:pStyle w:val="Heading3"/>
       </w:pPr>
     </w:p>
+    <w:p/>
+    <w:p/>
     <w:p>
       <w:pPr>
         <w:pStyle w:val="Heading3"/>
       </w:pPr>
       <w:r>
+        <w:lastRenderedPageBreak/>
         <w:t xml:space="preserve">Script 1 </w:t>
       </w:r>
       <w:r>
@@ -4337,8 +4336,21 @@
         <w:rPr>
           <w:highlight w:val="yellow"/>
         </w:rPr>
-        <w:t>&lt;First note&gt;</w:t>
-      </w:r>
+        <w:t>Nil</w:t>
+      </w:r>
+    </w:p>
+    <w:p>
+      <w:pPr>
+        <w:pStyle w:val="Heading4"/>
+      </w:pPr>
+      <w:bookmarkStart w:id="13" w:name="_Toc69075442"/>
+      <w:r>
+        <w:t>Flowchart</w:t>
+      </w:r>
+      <w:r>
+        <w:t xml:space="preserve"> feedback notes</w:t>
+      </w:r>
+      <w:bookmarkEnd w:id="13"/>
     </w:p>
     <w:p>
       <w:pPr>
@@ -4355,135 +4367,7 @@
         <w:rPr>
           <w:highlight w:val="yellow"/>
         </w:rPr>
-        <w:t>&lt;Second note&gt;</w:t>
-      </w:r>
-    </w:p>
-    <w:p>
-      <w:pPr>
-        <w:pStyle w:val="ListParagraph"/>
-        <w:numPr>
-          <w:ilvl w:val="0"/>
-          <w:numId w:val="4"/>
-        </w:numPr>
-        <w:rPr>
-          <w:highlight w:val="yellow"/>
-        </w:rPr>
-      </w:pPr>
-      <w:r>
-        <w:rPr>
-          <w:highlight w:val="yellow"/>
-        </w:rPr>
-        <w:lastRenderedPageBreak/>
-        <w:t>&lt;Third note&gt;</w:t>
-      </w:r>
-    </w:p>
-    <w:p>
-      <w:pPr>
-        <w:pStyle w:val="ListParagraph"/>
-        <w:numPr>
-          <w:ilvl w:val="0"/>
-          <w:numId w:val="4"/>
-        </w:numPr>
-        <w:rPr>
-          <w:highlight w:val="yellow"/>
-        </w:rPr>
-      </w:pPr>
-      <w:r>
-        <w:rPr>
-          <w:highlight w:val="yellow"/>
-        </w:rPr>
-        <w:t>&lt;</w:t>
-      </w:r>
-      <w:r>
-        <w:rPr>
-          <w:highlight w:val="yellow"/>
-        </w:rPr>
-        <w:t>etc&gt;</w:t>
-      </w:r>
-    </w:p>
-    <w:p>
-      <w:pPr>
-        <w:pStyle w:val="Heading4"/>
-      </w:pPr>
-      <w:bookmarkStart w:id="13" w:name="_Toc69075442"/>
-      <w:r>
-        <w:t>Flowchart</w:t>
-      </w:r>
-      <w:r>
-        <w:t xml:space="preserve"> feedback notes</w:t>
-      </w:r>
-      <w:bookmarkEnd w:id="13"/>
-    </w:p>
-    <w:p>
-      <w:pPr>
-        <w:pStyle w:val="ListParagraph"/>
-        <w:numPr>
-          <w:ilvl w:val="0"/>
-          <w:numId w:val="4"/>
-        </w:numPr>
-        <w:rPr>
-          <w:highlight w:val="yellow"/>
-        </w:rPr>
-      </w:pPr>
-      <w:r>
-        <w:rPr>
-          <w:highlight w:val="yellow"/>
-        </w:rPr>
-        <w:t>&lt;First note&gt;</w:t>
-      </w:r>
-    </w:p>
-    <w:p>
-      <w:pPr>
-        <w:pStyle w:val="ListParagraph"/>
-        <w:numPr>
-          <w:ilvl w:val="0"/>
-          <w:numId w:val="4"/>
-        </w:numPr>
-        <w:rPr>
-          <w:highlight w:val="yellow"/>
-        </w:rPr>
-      </w:pPr>
-      <w:r>
-        <w:rPr>
-          <w:highlight w:val="yellow"/>
-        </w:rPr>
-        <w:t>&lt;Second note&gt;</w:t>
-      </w:r>
-    </w:p>
-    <w:p>
-      <w:pPr>
-        <w:pStyle w:val="ListParagraph"/>
-        <w:numPr>
-          <w:ilvl w:val="0"/>
-          <w:numId w:val="4"/>
-        </w:numPr>
-        <w:rPr>
-          <w:highlight w:val="yellow"/>
-        </w:rPr>
-      </w:pPr>
-      <w:r>
-        <w:rPr>
-          <w:highlight w:val="yellow"/>
-        </w:rPr>
-        <w:t>&lt;Third note&gt;</w:t>
-      </w:r>
-    </w:p>
-    <w:p>
-      <w:pPr>
-        <w:pStyle w:val="ListParagraph"/>
-        <w:numPr>
-          <w:ilvl w:val="0"/>
-          <w:numId w:val="4"/>
-        </w:numPr>
-        <w:rPr>
-          <w:highlight w:val="yellow"/>
-        </w:rPr>
-      </w:pPr>
-      <w:r>
-        <w:rPr>
-          <w:highlight w:val="yellow"/>
-        </w:rPr>
-        <w:t>&lt;etc&gt;</w:t>
+        <w:t>nil</w:t>
       </w:r>
     </w:p>
     <w:p>
@@ -13407,8 +13291,24 @@
     </w:p>
     <w:p>
       <w:r>
+        <w:t>30/3/23</w:t>
+      </w:r>
+    </w:p>
+    <w:p>
+      <w:r>
         <w:t>Script functions as desired</w:t>
       </w:r>
+      <w:r>
+        <w:t xml:space="preserve"> in the minigame, but there are some errors with the output as shown in the debug log where the round number output from </w:t>
+      </w:r>
+      <w:proofErr w:type="spellStart"/>
+      <w:r>
+        <w:t>PlayerPrefs</w:t>
+      </w:r>
+      <w:proofErr w:type="spellEnd"/>
+      <w:r>
+        <w:t xml:space="preserve"> is a round behind.</w:t>
+      </w:r>
     </w:p>
     <w:p>
       <w:pPr>
@@ -13421,6 +13321,7 @@
       </w:pPr>
       <w:bookmarkStart w:id="31" w:name="_Toc69075460"/>
       <w:r>
+        <w:lastRenderedPageBreak/>
         <w:t>Implementation feedback notes</w:t>
       </w:r>
       <w:bookmarkEnd w:id="31"/>
@@ -13431,7 +13332,6 @@
           <w:color w:val="FFFF00"/>
           <w:highlight w:val="magenta"/>
         </w:rPr>
-        <w:lastRenderedPageBreak/>
         <w:t>AFTER SHOWING THE OUTCOME TO OTHERS, COLLECT FEEDBACK NOTE</w:t>
       </w:r>
       <w:r>
@@ -14552,6 +14452,7 @@
           <w:sz w:val="19"/>
           <w:szCs w:val="19"/>
         </w:rPr>
+        <w:lastRenderedPageBreak/>
         <w:t xml:space="preserve">    </w:t>
       </w:r>
       <w:r>
@@ -15752,30 +15653,17 @@
     <w:p/>
     <w:p>
       <w:r>
+        <w:t>28/3/23</w:t>
+      </w:r>
+    </w:p>
+    <w:p>
+      <w:r>
         <w:t>The script generally functions as desired.</w:t>
       </w:r>
     </w:p>
     <w:p>
       <w:r>
-        <w:t xml:space="preserve">A shortcoming is that players on their initial choice can change their mind. If they change their mind to another button, the original button </w:t>
-      </w:r>
-      <w:r>
-        <w:t>remains</w:t>
-      </w:r>
-      <w:r>
-        <w:t xml:space="preserve"> Yellow, which </w:t>
-      </w:r>
-      <w:r>
-        <w:t>may be</w:t>
-      </w:r>
-      <w:r>
-        <w:t xml:space="preserve"> confusing to the player, particularly if they accidentally ran into </w:t>
-      </w:r>
-      <w:r>
-        <w:t>a different</w:t>
-      </w:r>
-      <w:r>
-        <w:t xml:space="preserve"> button and changed their choice.</w:t>
+        <w:t>A shortcoming is that players on their initial choice can change their mind. If they change their mind to another button, the original button remains Yellow, which may be confusing to the player, particularly if they accidentally ran into a different button and changed their choice.</w:t>
       </w:r>
     </w:p>
     <w:p>
@@ -15871,6 +15759,7 @@
         <w:rPr>
           <w:highlight w:val="yellow"/>
         </w:rPr>
+        <w:lastRenderedPageBreak/>
         <w:t>&lt;etc&gt;</w:t>
       </w:r>
     </w:p>
@@ -15882,7 +15771,6 @@
         <w:rPr>
           <w:highlight w:val="yellow"/>
         </w:rPr>
-        <w:lastRenderedPageBreak/>
         <w:br/>
       </w:r>
       <w:bookmarkStart w:id="37" w:name="_Toc69075466"/>
@@ -17912,25 +17800,16 @@
 </file>
 
 <file path=customXml/item1.xml><?xml version="1.0" encoding="utf-8"?>
-<?mso-contentType ?>
-<FormTemplates xmlns="http://schemas.microsoft.com/sharepoint/v3/contenttype/forms">
-  <Display>DocumentLibraryForm</Display>
-  <Edit>DocumentLibraryForm</Edit>
-  <New>DocumentLibraryForm</New>
-</FormTemplates>
+<b:Sources xmlns:b="http://schemas.openxmlformats.org/officeDocument/2006/bibliography" xmlns="http://schemas.openxmlformats.org/officeDocument/2006/bibliography" SelectedStyle="\APASixthEditionOfficeOnline.xsl" StyleName="APA" Version="6"/>
 </file>
 
 <file path=customXml/item2.xml><?xml version="1.0" encoding="utf-8"?>
-<b:Sources xmlns:b="http://schemas.openxmlformats.org/officeDocument/2006/bibliography" xmlns="http://schemas.openxmlformats.org/officeDocument/2006/bibliography" SelectedStyle="\APASixthEditionOfficeOnline.xsl" StyleName="APA" Version="6"/>
-</file>
-
-<file path=customXml/item3.xml><?xml version="1.0" encoding="utf-8"?>
 <p:properties xmlns:p="http://schemas.microsoft.com/office/2006/metadata/properties" xmlns:xsi="http://www.w3.org/2001/XMLSchema-instance" xmlns:pc="http://schemas.microsoft.com/office/infopath/2007/PartnerControls">
   <documentManagement/>
 </p:properties>
 </file>
 
-<file path=customXml/item4.xml><?xml version="1.0" encoding="utf-8"?>
+<file path=customXml/item3.xml><?xml version="1.0" encoding="utf-8"?>
 <ct:contentTypeSchema xmlns:ct="http://schemas.microsoft.com/office/2006/metadata/contentType" xmlns:ma="http://schemas.microsoft.com/office/2006/metadata/properties/metaAttributes" ct:_="" ma:_="" ma:contentTypeName="Document" ma:contentTypeID="0x010100F682EABD125EA04597160BBACCB99B84" ma:contentTypeVersion="12" ma:contentTypeDescription="Create a new document." ma:contentTypeScope="" ma:versionID="1f7b9241901653cb8e8e2513e4eacc18">
   <xsd:schema xmlns:xsd="http://www.w3.org/2001/XMLSchema" xmlns:xs="http://www.w3.org/2001/XMLSchema" xmlns:p="http://schemas.microsoft.com/office/2006/metadata/properties" xmlns:ns2="07cce016-ebc1-4b6e-83bd-1469fecc331f" xmlns:ns3="5e063deb-4425-4888-a9ea-4cbabe94cb5c" targetNamespace="http://schemas.microsoft.com/office/2006/metadata/properties" ma:root="true" ma:fieldsID="d90636eb97fb8353444fd41c80d5f179" ns2:_="" ns3:_="">
     <xsd:import namespace="07cce016-ebc1-4b6e-83bd-1469fecc331f"/>
@@ -18147,15 +18026,16 @@
 </ct:contentTypeSchema>
 </file>
 
-<file path=customXml/itemProps1.xml><?xml version="1.0" encoding="utf-8"?>
-<ds:datastoreItem xmlns:ds="http://schemas.openxmlformats.org/officeDocument/2006/customXml" ds:itemID="{92A576DD-14C6-4DE8-97BD-FB4A6FBD0825}">
-  <ds:schemaRefs>
-    <ds:schemaRef ds:uri="http://schemas.microsoft.com/sharepoint/v3/contenttype/forms"/>
-  </ds:schemaRefs>
-</ds:datastoreItem>
+<file path=customXml/item4.xml><?xml version="1.0" encoding="utf-8"?>
+<?mso-contentType ?>
+<FormTemplates xmlns="http://schemas.microsoft.com/sharepoint/v3/contenttype/forms">
+  <Display>DocumentLibraryForm</Display>
+  <Edit>DocumentLibraryForm</Edit>
+  <New>DocumentLibraryForm</New>
+</FormTemplates>
 </file>
 
-<file path=customXml/itemProps2.xml><?xml version="1.0" encoding="utf-8"?>
+<file path=customXml/itemProps1.xml><?xml version="1.0" encoding="utf-8"?>
 <ds:datastoreItem xmlns:ds="http://schemas.openxmlformats.org/officeDocument/2006/customXml" ds:itemID="{166296A5-D3EE-44AA-9449-F47F64CFDC53}">
   <ds:schemaRefs>
     <ds:schemaRef ds:uri="http://schemas.openxmlformats.org/officeDocument/2006/bibliography"/>
@@ -18163,7 +18043,7 @@
 </ds:datastoreItem>
 </file>
 
-<file path=customXml/itemProps3.xml><?xml version="1.0" encoding="utf-8"?>
+<file path=customXml/itemProps2.xml><?xml version="1.0" encoding="utf-8"?>
 <ds:datastoreItem xmlns:ds="http://schemas.openxmlformats.org/officeDocument/2006/customXml" ds:itemID="{D2EC38AC-FA61-4C3E-9B51-253C4E59B3E0}">
   <ds:schemaRefs>
     <ds:schemaRef ds:uri="http://schemas.microsoft.com/office/2006/metadata/properties"/>
@@ -18172,7 +18052,7 @@
 </ds:datastoreItem>
 </file>
 
-<file path=customXml/itemProps4.xml><?xml version="1.0" encoding="utf-8"?>
+<file path=customXml/itemProps3.xml><?xml version="1.0" encoding="utf-8"?>
 <ds:datastoreItem xmlns:ds="http://schemas.openxmlformats.org/officeDocument/2006/customXml" ds:itemID="{D634E57C-79F9-4B61-A691-BF28A1B87FFA}">
   <ds:schemaRefs>
     <ds:schemaRef ds:uri="http://schemas.microsoft.com/office/2006/metadata/contentType"/>
@@ -18189,4 +18069,12 @@
     <ds:schemaRef ds:uri="http://schemas.microsoft.com/internal/obd"/>
   </ds:schemaRefs>
 </ds:datastoreItem>
+</file>
+
+<file path=customXml/itemProps4.xml><?xml version="1.0" encoding="utf-8"?>
+<ds:datastoreItem xmlns:ds="http://schemas.openxmlformats.org/officeDocument/2006/customXml" ds:itemID="{92A576DD-14C6-4DE8-97BD-FB4A6FBD0825}">
+  <ds:schemaRefs>
+    <ds:schemaRef ds:uri="http://schemas.microsoft.com/sharepoint/v3/contenttype/forms"/>
+  </ds:schemaRefs>
+</ds:datastoreItem>
 </file>
</xml_diff>